<commit_message>
Update 05.Trabajo_Final/Informe Final MR.docx
</commit_message>
<xml_diff>
--- a/05.Trabajo_Final/Informe Final MR.docx
+++ b/05.Trabajo_Final/Informe Final MR.docx
@@ -309,12 +309,14 @@
         <w:jc w:val="both"/>
         <w:rPr>
           <w:i/>
+          <w:u w:val="single"/>
           <w:lang w:val="es-ES_tradnl"/>
         </w:rPr>
       </w:pPr>
       <w:r>
         <w:rPr>
           <w:i/>
+          <w:u w:val="single"/>
           <w:lang w:val="es-ES_tradnl"/>
         </w:rPr>
         <w:t>Objetivos</w:t>
@@ -331,13 +333,31 @@
         <w:rPr>
           <w:lang w:val="es-ES_tradnl"/>
         </w:rPr>
-        <w:t>El objetivo del presente proyecto es realizar</w:t>
-      </w:r>
-      <w:r>
-        <w:rPr>
-          <w:lang w:val="es-ES_tradnl"/>
-        </w:rPr>
-        <w:t xml:space="preserve"> predicciones lo más fiables posible que permitan identificar estrellas pertenecientes al clúster </w:t>
+        <w:t xml:space="preserve">El objetivo del presente proyecto es </w:t>
+      </w:r>
+      <w:r>
+        <w:rPr>
+          <w:lang w:val="es-ES_tradnl"/>
+        </w:rPr>
+        <w:t>hallar de la forma más fiable</w:t>
+      </w:r>
+      <w:r>
+        <w:rPr>
+          <w:lang w:val="es-ES_tradnl"/>
+        </w:rPr>
+        <w:t xml:space="preserve"> estrellas </w:t>
+      </w:r>
+      <w:r>
+        <w:rPr>
+          <w:lang w:val="es-ES_tradnl"/>
+        </w:rPr>
+        <w:t xml:space="preserve">que pertenezcan </w:t>
+      </w:r>
+      <w:r>
+        <w:rPr>
+          <w:lang w:val="es-ES_tradnl"/>
+        </w:rPr>
+        <w:t xml:space="preserve">al clúster </w:t>
       </w:r>
       <w:proofErr w:type="spellStart"/>
       <w:r>
@@ -423,116 +443,118 @@
         <w:jc w:val="both"/>
         <w:rPr>
           <w:i/>
-          <w:lang w:val="es-ES_tradnl"/>
-        </w:rPr>
-      </w:pPr>
-      <w:r>
-        <w:rPr>
-          <w:i/>
-          <w:lang w:val="es-ES_tradnl"/>
-        </w:rPr>
-        <w:t>Evaluar situación</w:t>
-      </w:r>
-    </w:p>
-    <w:p>
-      <w:pPr>
-        <w:jc w:val="both"/>
-        <w:rPr>
-          <w:lang w:val="es-ES_tradnl"/>
-        </w:rPr>
-      </w:pPr>
-      <w:r>
-        <w:rPr>
-          <w:lang w:val="es-ES_tradnl"/>
-        </w:rPr>
-        <w:t xml:space="preserve">Para el desarrollo de este </w:t>
-      </w:r>
-      <w:r>
-        <w:rPr>
-          <w:lang w:val="es-ES_tradnl"/>
-        </w:rPr>
-        <w:t>proyecto</w:t>
-      </w:r>
-      <w:r>
-        <w:rPr>
-          <w:lang w:val="es-ES_tradnl"/>
-        </w:rPr>
-        <w:t xml:space="preserve"> se utilizará información obtenida a partir de un análisis preliminar (pre-informe) realizado cruzando datos obtenidos de la base de datos astronómica </w:t>
-      </w:r>
-      <w:r>
-        <w:rPr>
-          <w:i/>
-          <w:lang w:val="es-ES_tradnl"/>
-        </w:rPr>
-        <w:t>SIMBAD</w:t>
-      </w:r>
-      <w:r>
-        <w:rPr>
-          <w:lang w:val="es-ES_tradnl"/>
-        </w:rPr>
-        <w:t xml:space="preserve"> con los datos del catálogo </w:t>
-      </w:r>
-      <w:proofErr w:type="spellStart"/>
-      <w:r>
-        <w:rPr>
-          <w:i/>
-          <w:lang w:val="es-ES_tradnl"/>
-        </w:rPr>
-        <w:t>Hipparcos</w:t>
-      </w:r>
-      <w:proofErr w:type="spellEnd"/>
-      <w:r>
-        <w:rPr>
-          <w:lang w:val="es-ES_tradnl"/>
-        </w:rPr>
-        <w:t>. Esta comparación nos permitió identificar una lista</w:t>
-      </w:r>
-      <w:r>
-        <w:rPr>
-          <w:lang w:val="es-ES_tradnl"/>
-        </w:rPr>
-        <w:t xml:space="preserve"> de</w:t>
-      </w:r>
-      <w:r>
-        <w:rPr>
-          <w:lang w:val="es-ES_tradnl"/>
-        </w:rPr>
-        <w:t xml:space="preserve"> 50 estrellas presentes en el catálogo de </w:t>
-      </w:r>
-      <w:proofErr w:type="spellStart"/>
-      <w:r>
-        <w:rPr>
-          <w:i/>
-          <w:lang w:val="es-ES_tradnl"/>
-        </w:rPr>
-        <w:t>Hipparcos</w:t>
-      </w:r>
-      <w:proofErr w:type="spellEnd"/>
-      <w:r>
-        <w:rPr>
-          <w:lang w:val="es-ES_tradnl"/>
-        </w:rPr>
-        <w:t xml:space="preserve"> que corresponden a elementos del </w:t>
-      </w:r>
-      <w:r>
-        <w:rPr>
-          <w:lang w:val="es-ES_tradnl"/>
-        </w:rPr>
-        <w:t>clúster</w:t>
-      </w:r>
-      <w:r>
-        <w:rPr>
-          <w:lang w:val="es-ES_tradnl"/>
-        </w:rPr>
-        <w:t xml:space="preserve"> abierto </w:t>
-      </w:r>
-      <w:proofErr w:type="spellStart"/>
+          <w:u w:val="single"/>
+          <w:lang w:val="es-ES_tradnl"/>
+        </w:rPr>
+      </w:pPr>
       <w:r>
         <w:rPr>
           <w:i/>
           <w:u w:val="single"/>
           <w:lang w:val="es-ES_tradnl"/>
         </w:rPr>
+        <w:t>Evaluar situación</w:t>
+      </w:r>
+    </w:p>
+    <w:p>
+      <w:pPr>
+        <w:jc w:val="both"/>
+        <w:rPr>
+          <w:lang w:val="es-ES_tradnl"/>
+        </w:rPr>
+      </w:pPr>
+      <w:r>
+        <w:rPr>
+          <w:lang w:val="es-ES_tradnl"/>
+        </w:rPr>
+        <w:t xml:space="preserve">Para el desarrollo de este </w:t>
+      </w:r>
+      <w:r>
+        <w:rPr>
+          <w:lang w:val="es-ES_tradnl"/>
+        </w:rPr>
+        <w:t>proyecto</w:t>
+      </w:r>
+      <w:r>
+        <w:rPr>
+          <w:lang w:val="es-ES_tradnl"/>
+        </w:rPr>
+        <w:t xml:space="preserve"> se utilizará información obtenida a partir de un análisis preliminar (pre-informe) realizado cruzando datos obtenidos de la base de datos astronómica </w:t>
+      </w:r>
+      <w:r>
+        <w:rPr>
+          <w:i/>
+          <w:lang w:val="es-ES_tradnl"/>
+        </w:rPr>
+        <w:t>SIMBAD</w:t>
+      </w:r>
+      <w:r>
+        <w:rPr>
+          <w:lang w:val="es-ES_tradnl"/>
+        </w:rPr>
+        <w:t xml:space="preserve"> con los datos del catálogo </w:t>
+      </w:r>
+      <w:proofErr w:type="spellStart"/>
+      <w:r>
+        <w:rPr>
+          <w:i/>
+          <w:lang w:val="es-ES_tradnl"/>
+        </w:rPr>
+        <w:t>Hipparcos</w:t>
+      </w:r>
+      <w:proofErr w:type="spellEnd"/>
+      <w:r>
+        <w:rPr>
+          <w:lang w:val="es-ES_tradnl"/>
+        </w:rPr>
+        <w:t>. Esta comparación nos permitió identificar una lista</w:t>
+      </w:r>
+      <w:r>
+        <w:rPr>
+          <w:lang w:val="es-ES_tradnl"/>
+        </w:rPr>
+        <w:t xml:space="preserve"> de</w:t>
+      </w:r>
+      <w:r>
+        <w:rPr>
+          <w:lang w:val="es-ES_tradnl"/>
+        </w:rPr>
+        <w:t xml:space="preserve"> 50 estrellas presentes en el catálogo de </w:t>
+      </w:r>
+      <w:proofErr w:type="spellStart"/>
+      <w:r>
+        <w:rPr>
+          <w:i/>
+          <w:lang w:val="es-ES_tradnl"/>
+        </w:rPr>
+        <w:t>Hipparcos</w:t>
+      </w:r>
+      <w:proofErr w:type="spellEnd"/>
+      <w:r>
+        <w:rPr>
+          <w:lang w:val="es-ES_tradnl"/>
+        </w:rPr>
+        <w:t xml:space="preserve"> que corresponden a elementos del </w:t>
+      </w:r>
+      <w:r>
+        <w:rPr>
+          <w:lang w:val="es-ES_tradnl"/>
+        </w:rPr>
+        <w:t>clúster</w:t>
+      </w:r>
+      <w:r>
+        <w:rPr>
+          <w:lang w:val="es-ES_tradnl"/>
+        </w:rPr>
+        <w:t xml:space="preserve"> abierto </w:t>
+      </w:r>
+      <w:proofErr w:type="spellStart"/>
+      <w:r>
+        <w:rPr>
+          <w:i/>
+          <w:u w:val="single"/>
+          <w:lang w:val="es-ES_tradnl"/>
+        </w:rPr>
         <w:t>Hiades</w:t>
       </w:r>
       <w:proofErr w:type="spellEnd"/>
@@ -558,7 +580,19 @@
         <w:rPr>
           <w:lang w:val="es-ES_tradnl"/>
         </w:rPr>
-        <w:t xml:space="preserve"> como patrones que nos permitan identificar elementos </w:t>
+        <w:t xml:space="preserve"> como </w:t>
+      </w:r>
+      <w:r>
+        <w:rPr>
+          <w:lang w:val="es-ES_tradnl"/>
+        </w:rPr>
+        <w:t xml:space="preserve">validación para </w:t>
+      </w:r>
+      <w:r>
+        <w:rPr>
+          <w:lang w:val="es-ES_tradnl"/>
+        </w:rPr>
+        <w:t xml:space="preserve">identificar elementos </w:t>
       </w:r>
       <w:r>
         <w:rPr>
@@ -671,6 +705,12 @@
         </w:rPr>
         <w:t xml:space="preserve">n distintos algoritmos de </w:t>
       </w:r>
+      <w:r>
+        <w:rPr>
+          <w:lang w:val="es-ES_tradnl"/>
+        </w:rPr>
+        <w:t xml:space="preserve">aprendizaje no supervisado. Se utilizará </w:t>
+      </w:r>
       <w:proofErr w:type="spellStart"/>
       <w:r>
         <w:rPr>
@@ -1246,7 +1286,15 @@
         <w:rPr>
           <w:lang w:val="es-ES_tradnl"/>
         </w:rPr>
-        <w:t xml:space="preserve">informe con los resultados obtenidos en función de los objetivos </w:t>
+        <w:t>informe con los resultados obtenidos e</w:t>
+      </w:r>
+      <w:bookmarkStart w:id="0" w:name="_GoBack"/>
+      <w:bookmarkEnd w:id="0"/>
+      <w:r>
+        <w:rPr>
+          <w:lang w:val="es-ES_tradnl"/>
+        </w:rPr>
+        <w:t xml:space="preserve">n función de los objetivos </w:t>
       </w:r>
       <w:r>
         <w:rPr>
@@ -1280,16 +1328,7 @@
           <w:b/>
           <w:lang w:val="es-ES_tradnl"/>
         </w:rPr>
-        <w:t>Comprensión inicial de Dat</w:t>
-      </w:r>
-      <w:bookmarkStart w:id="0" w:name="_GoBack"/>
-      <w:bookmarkEnd w:id="0"/>
-      <w:r>
-        <w:rPr>
-          <w:b/>
-          <w:lang w:val="es-ES_tradnl"/>
-        </w:rPr>
-        <w:t>os</w:t>
+        <w:t>Comprensión inicial de Datos</w:t>
       </w:r>
     </w:p>
     <w:p>
@@ -10116,43 +10155,7 @@
         <w:rPr>
           <w:lang w:val="es-ES_tradnl"/>
         </w:rPr>
-        <w:t xml:space="preserve">En un proceso de </w:t>
-      </w:r>
-      <w:r>
-        <w:rPr>
-          <w:lang w:val="es-ES_tradnl"/>
-        </w:rPr>
-        <w:t>búsqueda</w:t>
-      </w:r>
-      <w:r>
-        <w:rPr>
-          <w:lang w:val="es-ES_tradnl"/>
-        </w:rPr>
-        <w:t xml:space="preserve"> de equivalencias entre estrellas de dos lotes, donde el </w:t>
-      </w:r>
-      <w:r>
-        <w:rPr>
-          <w:lang w:val="es-ES_tradnl"/>
-        </w:rPr>
-        <w:t>patrón</w:t>
-      </w:r>
-      <w:r>
-        <w:rPr>
-          <w:lang w:val="es-ES_tradnl"/>
-        </w:rPr>
-        <w:t xml:space="preserve"> de equivalencia es la similitud de coordenadas, utilizaremos la distancia entre las coordenadas de ambos lotes para determinar </w:t>
-      </w:r>
-      <w:r>
-        <w:rPr>
-          <w:lang w:val="es-ES_tradnl"/>
-        </w:rPr>
-        <w:t>cuáles</w:t>
-      </w:r>
-      <w:r>
-        <w:rPr>
-          <w:lang w:val="es-ES_tradnl"/>
-        </w:rPr>
-        <w:t xml:space="preserve"> son los pares correspondientes.</w:t>
+        <w:t>En un proceso de búsqueda de equivalencias entre estrellas de dos lotes, donde el patrón de equivalencia es la similitud de coordenadas, utilizaremos la distancia entre las coordenadas de ambos lotes para determinar cuáles son los pares correspondientes.</w:t>
       </w:r>
     </w:p>
     <w:p>
@@ -10166,25 +10169,7 @@
         <w:rPr>
           <w:lang w:val="es-ES_tradnl"/>
         </w:rPr>
-        <w:t xml:space="preserve">El algoritmo </w:t>
-      </w:r>
-      <w:r>
-        <w:rPr>
-          <w:lang w:val="es-ES_tradnl"/>
-        </w:rPr>
-        <w:t>más</w:t>
-      </w:r>
-      <w:r>
-        <w:rPr>
-          <w:lang w:val="es-ES_tradnl"/>
-        </w:rPr>
-        <w:t xml:space="preserve"> trivial es medir las distancias de todas las estrellas de un lote contra todas las del otro. Elegir el par con la menor distancia de todas. Se quitan ambas y se realiza toda la </w:t>
-      </w:r>
-      <w:r>
-        <w:rPr>
-          <w:lang w:val="es-ES_tradnl"/>
-        </w:rPr>
-        <w:t>comparación</w:t>
+        <w:t>El algoritmo más trivial es medir las distancias de todas las estrellas de un lote contra todas las del otro. Elegir el par con la menor distancia de todas. Se quitan ambas y se realiza toda la comparación</w:t>
       </w:r>
       <w:r>
         <w:rPr>
@@ -10249,19 +10234,7 @@
         <w:rPr>
           <w:lang w:val="es-ES_tradnl"/>
         </w:rPr>
-        <w:t>Calculamos NA x NB distancias, armamos una tabla con ID de estrel</w:t>
-      </w:r>
-      <w:r>
-        <w:rPr>
-          <w:lang w:val="es-ES_tradnl"/>
-        </w:rPr>
-        <w:t>l</w:t>
-      </w:r>
-      <w:r>
-        <w:rPr>
-          <w:lang w:val="es-ES_tradnl"/>
-        </w:rPr>
-        <w:t xml:space="preserve">a A, </w:t>
+        <w:t xml:space="preserve">Calculamos NA x NB distancias, armamos una tabla con ID de estrella A, </w:t>
       </w:r>
       <w:r>
         <w:rPr>
@@ -10357,19 +10330,7 @@
         <w:rPr>
           <w:lang w:val="es-ES_tradnl"/>
         </w:rPr>
-        <w:t xml:space="preserve">un </w:t>
-      </w:r>
-      <w:r>
-        <w:rPr>
-          <w:lang w:val="es-ES_tradnl"/>
-        </w:rPr>
-        <w:t>cálculo</w:t>
-      </w:r>
-      <w:r>
-        <w:rPr>
-          <w:lang w:val="es-ES_tradnl"/>
-        </w:rPr>
-        <w:t xml:space="preserve"> de distancias de tamaño NA * NB</w:t>
+        <w:t>un cálculo de distancias de tamaño NA * NB</w:t>
       </w:r>
     </w:p>
     <w:p>
@@ -13843,10 +13804,6 @@
     <w:lsdException w:name="Book Title" w:uiPriority="33" w:qFormat="1"/>
     <w:lsdException w:name="Bibliography" w:semiHidden="1" w:uiPriority="37" w:unhideWhenUsed="1"/>
     <w:lsdException w:name="TOC Heading" w:semiHidden="1" w:uiPriority="39" w:unhideWhenUsed="1" w:qFormat="1"/>
-    <w:lsdException w:name="Grid Table Light" w:semiHidden="1" w:unhideWhenUsed="1"/>
-    <w:lsdException w:name="Grid Table 1 Light" w:semiHidden="1" w:unhideWhenUsed="1"/>
-    <w:lsdException w:name="Grid Table 2" w:semiHidden="1" w:unhideWhenUsed="1"/>
-    <w:lsdException w:name="Grid Table 3" w:semiHidden="1" w:unhideWhenUsed="1"/>
     <w:lsdException w:name="Grid Table 4" w:uiPriority="49"/>
     <w:lsdException w:name="Grid Table 5 Dark" w:uiPriority="50"/>
     <w:lsdException w:name="Grid Table 6 Colorful" w:uiPriority="51"/>
@@ -14340,7 +14297,7 @@
 </file>
 
 <file path=customXml/itemProps1.xml><?xml version="1.0" encoding="utf-8"?>
-<ds:datastoreItem xmlns:ds="http://schemas.openxmlformats.org/officeDocument/2006/customXml" ds:itemID="{D0DE6EEE-1B0A-48A6-BFD0-F349B70831A1}">
+<ds:datastoreItem xmlns:ds="http://schemas.openxmlformats.org/officeDocument/2006/customXml" ds:itemID="{B48FF4E8-8DD2-4924-81D4-0B95792A0885}">
   <ds:schemaRefs>
     <ds:schemaRef ds:uri="http://schemas.openxmlformats.org/officeDocument/2006/bibliography"/>
   </ds:schemaRefs>

</xml_diff>